<commit_message>
Juan 21/05/2020 Added missing UH
</commit_message>
<xml_diff>
--- a/src/performance/PRUEBAS RENDIMIENTO Juan Fernández.docx
+++ b/src/performance/PRUEBAS RENDIMIENTO Juan Fernández.docx
@@ -15,14 +15,7 @@
           <w:b/>
           <w:bCs/>
         </w:rPr>
-        <w:t>PRUEBA RENDIMIENTO HU-0</w:t>
-      </w:r>
-      <w:r>
-        <w:rPr>
-          <w:b/>
-          <w:bCs/>
-        </w:rPr>
-        <w:t>4</w:t>
+        <w:t>PRUEBA RENDIMIENTO HU-04</w:t>
       </w:r>
     </w:p>
     <w:p>
@@ -110,14 +103,27 @@
       <w:r>
         <w:t xml:space="preserve">Ilustración </w:t>
       </w:r>
-      <w:fldSimple w:instr=" SEQ Ilustración \* ARABIC ">
-        <w:r>
-          <w:rPr>
-            <w:noProof/>
-          </w:rPr>
-          <w:t>1</w:t>
-        </w:r>
-      </w:fldSimple>
+      <w:r>
+        <w:fldChar w:fldCharType="begin"/>
+      </w:r>
+      <w:r>
+        <w:instrText xml:space="preserve"> SEQ Ilustración \* ARABIC </w:instrText>
+      </w:r>
+      <w:r>
+        <w:fldChar w:fldCharType="separate"/>
+      </w:r>
+      <w:r>
+        <w:rPr>
+          <w:noProof/>
+        </w:rPr>
+        <w:t>1</w:t>
+      </w:r>
+      <w:r>
+        <w:rPr>
+          <w:noProof/>
+        </w:rPr>
+        <w:fldChar w:fldCharType="end"/>
+      </w:r>
       <w:r>
         <w:t>: stress test HU-04</w:t>
       </w:r>
@@ -187,14 +193,27 @@
       <w:r>
         <w:t xml:space="preserve">Ilustración </w:t>
       </w:r>
-      <w:fldSimple w:instr=" SEQ Ilustración \* ARABIC ">
-        <w:r>
-          <w:rPr>
-            <w:noProof/>
-          </w:rPr>
-          <w:t>2</w:t>
-        </w:r>
-      </w:fldSimple>
+      <w:r>
+        <w:fldChar w:fldCharType="begin"/>
+      </w:r>
+      <w:r>
+        <w:instrText xml:space="preserve"> SEQ Ilustración \* ARABIC </w:instrText>
+      </w:r>
+      <w:r>
+        <w:fldChar w:fldCharType="separate"/>
+      </w:r>
+      <w:r>
+        <w:rPr>
+          <w:noProof/>
+        </w:rPr>
+        <w:t>2</w:t>
+      </w:r>
+      <w:r>
+        <w:rPr>
+          <w:noProof/>
+        </w:rPr>
+        <w:fldChar w:fldCharType="end"/>
+      </w:r>
       <w:r>
         <w:t>: stress test HU-04</w:t>
       </w:r>
@@ -271,80 +290,296 @@
       <w:r>
         <w:t xml:space="preserve">Ilustración </w:t>
       </w:r>
+      <w:r>
+        <w:fldChar w:fldCharType="begin"/>
+      </w:r>
+      <w:r>
+        <w:instrText xml:space="preserve"> SEQ Ilustración \* ARABIC </w:instrText>
+      </w:r>
+      <w:r>
+        <w:fldChar w:fldCharType="separate"/>
+      </w:r>
+      <w:r>
+        <w:rPr>
+          <w:noProof/>
+        </w:rPr>
+        <w:t>3</w:t>
+      </w:r>
+      <w:r>
+        <w:rPr>
+          <w:noProof/>
+        </w:rPr>
+        <w:fldChar w:fldCharType="end"/>
+      </w:r>
+      <w:r>
+        <w:t>: load test HU-04</w:t>
+      </w:r>
+    </w:p>
+    <w:p>
+      <w:pPr>
+        <w:rPr>
+          <w:noProof/>
+        </w:rPr>
+      </w:pPr>
+    </w:p>
+    <w:p>
+      <w:pPr>
+        <w:rPr>
+          <w:noProof/>
+        </w:rPr>
+      </w:pPr>
+    </w:p>
+    <w:p>
+      <w:pPr>
+        <w:rPr>
+          <w:noProof/>
+        </w:rPr>
+      </w:pPr>
+    </w:p>
+    <w:p>
+      <w:pPr>
+        <w:rPr>
+          <w:noProof/>
+        </w:rPr>
+      </w:pPr>
+    </w:p>
+    <w:p>
+      <w:pPr>
+        <w:rPr>
+          <w:noProof/>
+        </w:rPr>
+      </w:pPr>
+    </w:p>
+    <w:p>
+      <w:pPr>
+        <w:rPr>
+          <w:noProof/>
+        </w:rPr>
+      </w:pPr>
+    </w:p>
+    <w:p>
+      <w:pPr>
+        <w:rPr>
+          <w:noProof/>
+        </w:rPr>
+      </w:pPr>
+    </w:p>
+    <w:p>
+      <w:pPr>
+        <w:rPr>
+          <w:noProof/>
+        </w:rPr>
+      </w:pPr>
+    </w:p>
+    <w:p>
+      <w:pPr>
+        <w:jc w:val="center"/>
+        <w:rPr>
+          <w:b/>
+          <w:bCs/>
+        </w:rPr>
+      </w:pPr>
+      <w:r>
+        <w:rPr>
+          <w:b/>
+          <w:bCs/>
+        </w:rPr>
+        <w:lastRenderedPageBreak/>
+        <w:t>PRUEBA RENDIMIENTO HU-04</w:t>
+      </w:r>
+    </w:p>
+    <w:p>
+      <w:r>
+        <w:t xml:space="preserve">En esta prueba </w:t>
+      </w:r>
+      <w:r>
+        <w:t>también se aprecie un rendimiento bastante pobre, en parte por el uso de la API externa y en parte por la forma de probar la adición de un libro a la lista de libros más deseados</w:t>
+      </w:r>
+      <w:r>
+        <w:t>.</w:t>
+      </w:r>
+    </w:p>
+    <w:p>
+      <w:pPr>
+        <w:keepNext/>
+      </w:pPr>
+      <w:r>
+        <w:rPr>
+          <w:b/>
+          <w:bCs/>
+        </w:rPr>
+        <w:t>Stress Test</w:t>
+      </w:r>
+      <w:r>
+        <w:t xml:space="preserve">: aquí obtenemos que con </w:t>
+      </w:r>
+      <w:r>
+        <w:t>1770</w:t>
+      </w:r>
+      <w:r>
+        <w:t xml:space="preserve"> usuarios concurrentes en cada uno de los 2 escenarios repartidos en 10 segundos se produce un ligero cuello de botella en la CPU</w:t>
+      </w:r>
+      <w:r>
+        <w:t>, manteniéndose en un alto nivel de uso durante un largo período de tiempo cuando se empieza a añadir libros</w:t>
+      </w:r>
+      <w:r>
+        <w:t>.</w:t>
+      </w:r>
+      <w:r>
+        <w:t xml:space="preserve"> </w:t>
+      </w:r>
+      <w:r>
+        <w:t>Se aprecia también un alto uso de la interfaz de red.</w:t>
+      </w:r>
+      <w:r>
+        <w:rPr>
+          <w:noProof/>
+        </w:rPr>
+        <w:drawing>
+          <wp:inline distT="0" distB="0" distL="0" distR="0" wp14:anchorId="5CADD1F1" wp14:editId="4B664533">
+            <wp:extent cx="5400040" cy="2851785"/>
+            <wp:effectExtent l="0" t="0" r="0" b="5715"/>
+            <wp:docPr id="10" name="Imagen 10"/>
+            <wp:cNvGraphicFramePr>
+              <a:graphicFrameLocks xmlns:a="http://schemas.openxmlformats.org/drawingml/2006/main" noChangeAspect="1"/>
+            </wp:cNvGraphicFramePr>
+            <a:graphic xmlns:a="http://schemas.openxmlformats.org/drawingml/2006/main">
+              <a:graphicData uri="http://schemas.openxmlformats.org/drawingml/2006/picture">
+                <pic:pic xmlns:pic="http://schemas.openxmlformats.org/drawingml/2006/picture">
+                  <pic:nvPicPr>
+                    <pic:cNvPr id="0" name="Picture 1"/>
+                    <pic:cNvPicPr>
+                      <a:picLocks noChangeAspect="1" noChangeArrowheads="1"/>
+                    </pic:cNvPicPr>
+                  </pic:nvPicPr>
+                  <pic:blipFill>
+                    <a:blip r:embed="rId7" cstate="print">
+                      <a:extLst>
+                        <a:ext uri="{28A0092B-C50C-407E-A947-70E740481C1C}">
+                          <a14:useLocalDpi xmlns:a14="http://schemas.microsoft.com/office/drawing/2010/main" val="0"/>
+                        </a:ext>
+                      </a:extLst>
+                    </a:blip>
+                    <a:srcRect/>
+                    <a:stretch>
+                      <a:fillRect/>
+                    </a:stretch>
+                  </pic:blipFill>
+                  <pic:spPr bwMode="auto">
+                    <a:xfrm>
+                      <a:off x="0" y="0"/>
+                      <a:ext cx="5400040" cy="2851785"/>
+                    </a:xfrm>
+                    <a:prstGeom prst="rect">
+                      <a:avLst/>
+                    </a:prstGeom>
+                    <a:noFill/>
+                    <a:ln>
+                      <a:noFill/>
+                    </a:ln>
+                  </pic:spPr>
+                </pic:pic>
+              </a:graphicData>
+            </a:graphic>
+          </wp:inline>
+        </w:drawing>
+      </w:r>
+    </w:p>
+    <w:p>
+      <w:pPr>
+        <w:pStyle w:val="Descripcin"/>
+      </w:pPr>
+      <w:r>
+        <w:t xml:space="preserve">Ilustración </w:t>
+      </w:r>
       <w:fldSimple w:instr=" SEQ Ilustración \* ARABIC ">
         <w:r>
           <w:rPr>
             <w:noProof/>
           </w:rPr>
-          <w:t>3</w:t>
+          <w:t>4</w:t>
         </w:r>
       </w:fldSimple>
       <w:r>
-        <w:t>: load test HU-04</w:t>
-      </w:r>
-    </w:p>
-    <w:p>
-      <w:pPr>
-        <w:rPr>
-          <w:noProof/>
-        </w:rPr>
-      </w:pPr>
-    </w:p>
-    <w:p>
-      <w:pPr>
-        <w:rPr>
-          <w:noProof/>
-        </w:rPr>
-      </w:pPr>
-    </w:p>
-    <w:p>
-      <w:pPr>
-        <w:rPr>
-          <w:noProof/>
-        </w:rPr>
-      </w:pPr>
-    </w:p>
-    <w:p>
-      <w:pPr>
-        <w:rPr>
-          <w:noProof/>
-        </w:rPr>
-      </w:pPr>
-    </w:p>
-    <w:p>
-      <w:pPr>
-        <w:rPr>
-          <w:noProof/>
-        </w:rPr>
-      </w:pPr>
-    </w:p>
-    <w:p>
-      <w:pPr>
-        <w:rPr>
-          <w:noProof/>
-        </w:rPr>
-      </w:pPr>
-    </w:p>
-    <w:p>
-      <w:pPr>
-        <w:rPr>
-          <w:noProof/>
-        </w:rPr>
-      </w:pPr>
-    </w:p>
-    <w:p>
-      <w:pPr>
-        <w:rPr>
-          <w:noProof/>
-        </w:rPr>
-      </w:pPr>
-    </w:p>
-    <w:p>
-      <w:pPr>
-        <w:rPr>
-          <w:noProof/>
-        </w:rPr>
-      </w:pPr>
+        <w:t>: stress test HU-14</w:t>
+      </w:r>
+    </w:p>
+    <w:p>
+      <w:pPr>
+        <w:keepNext/>
+      </w:pPr>
+      <w:r>
+        <w:rPr>
+          <w:noProof/>
+        </w:rPr>
+        <w:drawing>
+          <wp:inline distT="0" distB="0" distL="0" distR="0" wp14:anchorId="510D1167" wp14:editId="4DC45B10">
+            <wp:extent cx="5400040" cy="2837815"/>
+            <wp:effectExtent l="0" t="0" r="0" b="635"/>
+            <wp:docPr id="11" name="Imagen 11"/>
+            <wp:cNvGraphicFramePr>
+              <a:graphicFrameLocks xmlns:a="http://schemas.openxmlformats.org/drawingml/2006/main" noChangeAspect="1"/>
+            </wp:cNvGraphicFramePr>
+            <a:graphic xmlns:a="http://schemas.openxmlformats.org/drawingml/2006/main">
+              <a:graphicData uri="http://schemas.openxmlformats.org/drawingml/2006/picture">
+                <pic:pic xmlns:pic="http://schemas.openxmlformats.org/drawingml/2006/picture">
+                  <pic:nvPicPr>
+                    <pic:cNvPr id="0" name="Picture 3"/>
+                    <pic:cNvPicPr>
+                      <a:picLocks noChangeAspect="1" noChangeArrowheads="1"/>
+                    </pic:cNvPicPr>
+                  </pic:nvPicPr>
+                  <pic:blipFill>
+                    <a:blip r:embed="rId8" cstate="print">
+                      <a:extLst>
+                        <a:ext uri="{28A0092B-C50C-407E-A947-70E740481C1C}">
+                          <a14:useLocalDpi xmlns:a14="http://schemas.microsoft.com/office/drawing/2010/main" val="0"/>
+                        </a:ext>
+                      </a:extLst>
+                    </a:blip>
+                    <a:srcRect/>
+                    <a:stretch>
+                      <a:fillRect/>
+                    </a:stretch>
+                  </pic:blipFill>
+                  <pic:spPr bwMode="auto">
+                    <a:xfrm>
+                      <a:off x="0" y="0"/>
+                      <a:ext cx="5400040" cy="2837815"/>
+                    </a:xfrm>
+                    <a:prstGeom prst="rect">
+                      <a:avLst/>
+                    </a:prstGeom>
+                    <a:noFill/>
+                    <a:ln>
+                      <a:noFill/>
+                    </a:ln>
+                  </pic:spPr>
+                </pic:pic>
+              </a:graphicData>
+            </a:graphic>
+          </wp:inline>
+        </w:drawing>
+      </w:r>
+    </w:p>
+    <w:p>
+      <w:pPr>
+        <w:pStyle w:val="Descripcin"/>
+      </w:pPr>
+      <w:r>
+        <w:t xml:space="preserve">Ilustración </w:t>
+      </w:r>
+      <w:fldSimple w:instr=" SEQ Ilustración \* ARABIC ">
+        <w:r>
+          <w:rPr>
+            <w:noProof/>
+          </w:rPr>
+          <w:t>5</w:t>
+        </w:r>
+      </w:fldSimple>
+      <w:r>
+        <w:t>: stress test HU-14</w:t>
+      </w:r>
     </w:p>
     <w:p>
       <w:pPr>
@@ -354,27 +589,194 @@
           <w:bCs/>
         </w:rPr>
       </w:pPr>
-      <w:r>
-        <w:rPr>
-          <w:b/>
-          <w:bCs/>
-        </w:rPr>
-        <w:t>PRUEBA RENDIMIENTO HU-</w:t>
-      </w:r>
-      <w:r>
-        <w:rPr>
-          <w:b/>
-          <w:bCs/>
-        </w:rPr>
-        <w:t>17</w:t>
-      </w:r>
-    </w:p>
-    <w:p>
-      <w:r>
-        <w:t xml:space="preserve">En esta prueba </w:t>
-      </w:r>
-      <w:r>
-        <w:t xml:space="preserve">debido a la naturaleza de los escenarios positivo y negativo de la historia de usuario, hemos utilizado el mismo script pero variando el número de usuarios dependiendo del caso, primero con la base de datos totalmente poblada y después con la base de datos pero sin los datos de libros más </w:t>
+    </w:p>
+    <w:p>
+      <w:pPr>
+        <w:jc w:val="center"/>
+        <w:rPr>
+          <w:b/>
+          <w:bCs/>
+        </w:rPr>
+      </w:pPr>
+    </w:p>
+    <w:p>
+      <w:pPr>
+        <w:jc w:val="center"/>
+        <w:rPr>
+          <w:b/>
+          <w:bCs/>
+        </w:rPr>
+      </w:pPr>
+    </w:p>
+    <w:p>
+      <w:pPr>
+        <w:keepNext/>
+      </w:pPr>
+      <w:r>
+        <w:rPr>
+          <w:b/>
+          <w:bCs/>
+        </w:rPr>
+        <w:lastRenderedPageBreak/>
+        <w:t>Load Test</w:t>
+      </w:r>
+      <w:r>
+        <w:t>: debido a lo comentado sobre el rendimiento de la API, nuestra aplicación solo puede proporcionar un rendimiento óptimo para 35 usuarios durante 100 segundos, que como podemos comprobar en otros escenarios, es un rendimiento bastante pobre para lo que podría ser.</w:t>
+      </w:r>
+      <w:r>
+        <w:t xml:space="preserve"> </w:t>
+      </w:r>
+      <w:r>
+        <w:rPr>
+          <w:noProof/>
+        </w:rPr>
+        <w:drawing>
+          <wp:inline distT="0" distB="0" distL="0" distR="0" wp14:anchorId="093DD00E" wp14:editId="6E608801">
+            <wp:extent cx="5400040" cy="6086475"/>
+            <wp:effectExtent l="0" t="0" r="0" b="9525"/>
+            <wp:docPr id="12" name="Imagen 12"/>
+            <wp:cNvGraphicFramePr>
+              <a:graphicFrameLocks xmlns:a="http://schemas.openxmlformats.org/drawingml/2006/main" noChangeAspect="1"/>
+            </wp:cNvGraphicFramePr>
+            <a:graphic xmlns:a="http://schemas.openxmlformats.org/drawingml/2006/main">
+              <a:graphicData uri="http://schemas.openxmlformats.org/drawingml/2006/picture">
+                <pic:pic xmlns:pic="http://schemas.openxmlformats.org/drawingml/2006/picture">
+                  <pic:nvPicPr>
+                    <pic:cNvPr id="0" name="Picture 5"/>
+                    <pic:cNvPicPr>
+                      <a:picLocks noChangeAspect="1" noChangeArrowheads="1"/>
+                    </pic:cNvPicPr>
+                  </pic:nvPicPr>
+                  <pic:blipFill>
+                    <a:blip r:embed="rId9">
+                      <a:extLst>
+                        <a:ext uri="{28A0092B-C50C-407E-A947-70E740481C1C}">
+                          <a14:useLocalDpi xmlns:a14="http://schemas.microsoft.com/office/drawing/2010/main" val="0"/>
+                        </a:ext>
+                      </a:extLst>
+                    </a:blip>
+                    <a:srcRect/>
+                    <a:stretch>
+                      <a:fillRect/>
+                    </a:stretch>
+                  </pic:blipFill>
+                  <pic:spPr bwMode="auto">
+                    <a:xfrm>
+                      <a:off x="0" y="0"/>
+                      <a:ext cx="5400040" cy="6086475"/>
+                    </a:xfrm>
+                    <a:prstGeom prst="rect">
+                      <a:avLst/>
+                    </a:prstGeom>
+                    <a:noFill/>
+                    <a:ln>
+                      <a:noFill/>
+                    </a:ln>
+                  </pic:spPr>
+                </pic:pic>
+              </a:graphicData>
+            </a:graphic>
+          </wp:inline>
+        </w:drawing>
+      </w:r>
+    </w:p>
+    <w:p>
+      <w:pPr>
+        <w:pStyle w:val="Descripcin"/>
+        <w:rPr>
+          <w:b/>
+          <w:bCs/>
+        </w:rPr>
+      </w:pPr>
+      <w:r>
+        <w:t xml:space="preserve">Ilustración </w:t>
+      </w:r>
+      <w:fldSimple w:instr=" SEQ Ilustración \* ARABIC ">
+        <w:r>
+          <w:rPr>
+            <w:noProof/>
+          </w:rPr>
+          <w:t>6</w:t>
+        </w:r>
+      </w:fldSimple>
+      <w:r>
+        <w:t>: load test HU-14</w:t>
+      </w:r>
+    </w:p>
+    <w:p>
+      <w:pPr>
+        <w:jc w:val="center"/>
+        <w:rPr>
+          <w:b/>
+          <w:bCs/>
+        </w:rPr>
+      </w:pPr>
+    </w:p>
+    <w:p>
+      <w:pPr>
+        <w:jc w:val="center"/>
+        <w:rPr>
+          <w:b/>
+          <w:bCs/>
+        </w:rPr>
+      </w:pPr>
+    </w:p>
+    <w:p>
+      <w:pPr>
+        <w:jc w:val="center"/>
+        <w:rPr>
+          <w:b/>
+          <w:bCs/>
+        </w:rPr>
+      </w:pPr>
+    </w:p>
+    <w:p>
+      <w:pPr>
+        <w:jc w:val="center"/>
+        <w:rPr>
+          <w:b/>
+          <w:bCs/>
+        </w:rPr>
+      </w:pPr>
+    </w:p>
+    <w:p>
+      <w:pPr>
+        <w:jc w:val="center"/>
+        <w:rPr>
+          <w:b/>
+          <w:bCs/>
+        </w:rPr>
+      </w:pPr>
+    </w:p>
+    <w:p>
+      <w:pPr>
+        <w:jc w:val="center"/>
+        <w:rPr>
+          <w:b/>
+          <w:bCs/>
+        </w:rPr>
+      </w:pPr>
+    </w:p>
+    <w:p>
+      <w:pPr>
+        <w:jc w:val="center"/>
+        <w:rPr>
+          <w:b/>
+          <w:bCs/>
+        </w:rPr>
+      </w:pPr>
+      <w:r>
+        <w:rPr>
+          <w:b/>
+          <w:bCs/>
+        </w:rPr>
+        <w:lastRenderedPageBreak/>
+        <w:t>PRUEBA RENDIMIENTO HU-17</w:t>
+      </w:r>
+    </w:p>
+    <w:p>
+      <w:r>
+        <w:t xml:space="preserve">En esta prueba debido a la naturaleza de los escenarios positivo y negativo de la historia de usuario, hemos utilizado el mismo script pero variando el número de usuarios dependiendo del caso, primero con la base de datos totalmente poblada y después con la base de datos pero sin los datos de libros más </w:t>
       </w:r>
       <w:r>
         <w:t>leídos</w:t>
@@ -440,7 +842,7 @@
                     </pic:cNvPicPr>
                   </pic:nvPicPr>
                   <pic:blipFill>
-                    <a:blip r:embed="rId7" cstate="print">
+                    <a:blip r:embed="rId10" cstate="print">
                       <a:extLst>
                         <a:ext uri="{28A0092B-C50C-407E-A947-70E740481C1C}">
                           <a14:useLocalDpi xmlns:a14="http://schemas.microsoft.com/office/drawing/2010/main" val="0"/>
@@ -477,7 +879,13 @@
         <w:pStyle w:val="Descripcin"/>
       </w:pPr>
       <w:r>
-        <w:t>Ilustración 4: stress test HU-17 con BD totalmente poblada</w:t>
+        <w:t xml:space="preserve">Ilustración </w:t>
+      </w:r>
+      <w:r>
+        <w:t>7</w:t>
+      </w:r>
+      <w:r>
+        <w:t>: stress test HU-17 con BD totalmente poblada</w:t>
       </w:r>
     </w:p>
     <w:p>
@@ -507,7 +915,7 @@
                     </pic:cNvPicPr>
                   </pic:nvPicPr>
                   <pic:blipFill>
-                    <a:blip r:embed="rId8" cstate="print">
+                    <a:blip r:embed="rId11" cstate="print">
                       <a:extLst>
                         <a:ext uri="{28A0092B-C50C-407E-A947-70E740481C1C}">
                           <a14:useLocalDpi xmlns:a14="http://schemas.microsoft.com/office/drawing/2010/main" val="0"/>
@@ -544,7 +952,13 @@
         <w:pStyle w:val="Descripcin"/>
       </w:pPr>
       <w:r>
-        <w:t>Ilustración 5: stress test HU-17 sin datos de libros más leídos</w:t>
+        <w:t xml:space="preserve">Ilustración </w:t>
+      </w:r>
+      <w:r>
+        <w:t>8</w:t>
+      </w:r>
+      <w:r>
+        <w:t>: stress test HU-17 sin datos de libros más leídos</w:t>
       </w:r>
     </w:p>
     <w:p/>
@@ -560,6 +974,7 @@
           <w:b/>
           <w:bCs/>
         </w:rPr>
+        <w:lastRenderedPageBreak/>
         <w:t>Load Test</w:t>
       </w:r>
       <w:r>
@@ -605,7 +1020,7 @@
                     <pic:cNvPicPr/>
                   </pic:nvPicPr>
                   <pic:blipFill>
-                    <a:blip r:embed="rId9"/>
+                    <a:blip r:embed="rId12"/>
                     <a:stretch>
                       <a:fillRect/>
                     </a:stretch>
@@ -634,7 +1049,13 @@
         </w:rPr>
       </w:pPr>
       <w:r>
-        <w:t>Ilustración 6: load test HU-17 sin datos de libros más leídos</w:t>
+        <w:t xml:space="preserve">Ilustración </w:t>
+      </w:r>
+      <w:r>
+        <w:t>9</w:t>
+      </w:r>
+      <w:r>
+        <w:t>: load test HU-17 sin datos de libros más leídos</w:t>
       </w:r>
     </w:p>
     <w:p>
@@ -662,7 +1083,7 @@
                     <pic:cNvPicPr/>
                   </pic:nvPicPr>
                   <pic:blipFill>
-                    <a:blip r:embed="rId10"/>
+                    <a:blip r:embed="rId13"/>
                     <a:stretch>
                       <a:fillRect/>
                     </a:stretch>
@@ -688,7 +1109,13 @@
         <w:pStyle w:val="Descripcin"/>
       </w:pPr>
       <w:r>
-        <w:t>Ilustración 7: load test HU-17 con BD totalmente poblada</w:t>
+        <w:t xml:space="preserve">Ilustración </w:t>
+      </w:r>
+      <w:r>
+        <w:t>10</w:t>
+      </w:r>
+      <w:r>
+        <w:t>: load test HU-17 con BD totalmente poblada</w:t>
       </w:r>
     </w:p>
     <w:p/>
@@ -716,14 +1143,7 @@
           <w:bCs/>
         </w:rPr>
         <w:lastRenderedPageBreak/>
-        <w:t>PRUEBA RENDIMIENTO HU-</w:t>
-      </w:r>
-      <w:r>
-        <w:rPr>
-          <w:b/>
-          <w:bCs/>
-        </w:rPr>
-        <w:t>20</w:t>
+        <w:t>PRUEBA RENDIMIENTO HU-20</w:t>
       </w:r>
     </w:p>
     <w:p>
@@ -735,25 +1155,7 @@
         <w:t>Stress Test</w:t>
       </w:r>
       <w:r>
-        <w:t xml:space="preserve">: aquí obtenemos que con </w:t>
-      </w:r>
-      <w:r>
-        <w:t>1</w:t>
-      </w:r>
-      <w:r>
-        <w:t>5000 usuarios concurrentes</w:t>
-      </w:r>
-      <w:r>
-        <w:t xml:space="preserve"> repartidos en 10 segundos</w:t>
-      </w:r>
-      <w:r>
-        <w:t xml:space="preserve"> se produc</w:t>
-      </w:r>
-      <w:r>
-        <w:t>e</w:t>
-      </w:r>
-      <w:r>
-        <w:t xml:space="preserve"> un cuello de botella importante en la CPU</w:t>
+        <w:t>: aquí obtenemos que con 15000 usuarios concurrentes repartidos en 10 segundos se produce un cuello de botella importante en la CPU</w:t>
       </w:r>
       <w:r>
         <w:t>, aunque con el paso del tiempo se va recuperando</w:t>
@@ -791,7 +1193,7 @@
                     </pic:cNvPicPr>
                   </pic:nvPicPr>
                   <pic:blipFill>
-                    <a:blip r:embed="rId11" cstate="print">
+                    <a:blip r:embed="rId14" cstate="print">
                       <a:extLst>
                         <a:ext uri="{28A0092B-C50C-407E-A947-70E740481C1C}">
                           <a14:useLocalDpi xmlns:a14="http://schemas.microsoft.com/office/drawing/2010/main" val="0"/>
@@ -828,7 +1230,13 @@
         <w:pStyle w:val="Descripcin"/>
       </w:pPr>
       <w:r>
-        <w:t>Ilustración 8: stress test HU-20</w:t>
+        <w:t xml:space="preserve">Ilustración </w:t>
+      </w:r>
+      <w:r>
+        <w:t>11</w:t>
+      </w:r>
+      <w:r>
+        <w:t>: stress test HU-20</w:t>
       </w:r>
     </w:p>
     <w:p>
@@ -961,13 +1369,7 @@
         <w:t>Load Test</w:t>
       </w:r>
       <w:r>
-        <w:t xml:space="preserve">: </w:t>
-      </w:r>
-      <w:r>
-        <w:t>en este caso, comprobamos que la aplicación puede ofrecer un rendimiento óptimo a 5500 usuarios durante 100 segundos</w:t>
-      </w:r>
-      <w:r>
-        <w:t>.</w:t>
+        <w:t>: en este caso, comprobamos que la aplicación puede ofrecer un rendimiento óptimo a 5500 usuarios durante 100 segundos.</w:t>
       </w:r>
     </w:p>
     <w:p>
@@ -994,7 +1396,7 @@
                     <pic:cNvPicPr/>
                   </pic:nvPicPr>
                   <pic:blipFill>
-                    <a:blip r:embed="rId12"/>
+                    <a:blip r:embed="rId15"/>
                     <a:stretch>
                       <a:fillRect/>
                     </a:stretch>
@@ -1020,7 +1422,13 @@
         <w:pStyle w:val="Descripcin"/>
       </w:pPr>
       <w:r>
-        <w:t>Ilustración 9: load test HU-20</w:t>
+        <w:t xml:space="preserve">Ilustración </w:t>
+      </w:r>
+      <w:r>
+        <w:t>12</w:t>
+      </w:r>
+      <w:r>
+        <w:t>: load test HU-20</w:t>
       </w:r>
     </w:p>
     <w:sectPr>
@@ -1156,6 +1564,7 @@
     <w:lsdException w:name="HTML Sample" w:semiHidden="1" w:unhideWhenUsed="1"/>
     <w:lsdException w:name="HTML Typewriter" w:semiHidden="1" w:unhideWhenUsed="1"/>
     <w:lsdException w:name="HTML Variable" w:semiHidden="1" w:unhideWhenUsed="1"/>
+    <w:lsdException w:name="Normal Table" w:semiHidden="1" w:unhideWhenUsed="1"/>
     <w:lsdException w:name="annotation subject" w:semiHidden="1" w:unhideWhenUsed="1"/>
     <w:lsdException w:name="No List" w:semiHidden="1" w:unhideWhenUsed="1"/>
     <w:lsdException w:name="Outline List 1" w:semiHidden="1" w:unhideWhenUsed="1"/>
@@ -1202,8 +1611,10 @@
     <w:lsdException w:name="Table Subtle 2" w:semiHidden="1" w:unhideWhenUsed="1"/>
     <w:lsdException w:name="Table Web 1" w:semiHidden="1" w:unhideWhenUsed="1"/>
     <w:lsdException w:name="Table Web 2" w:semiHidden="1" w:unhideWhenUsed="1"/>
+    <w:lsdException w:name="Table Web 3" w:semiHidden="1" w:unhideWhenUsed="1"/>
     <w:lsdException w:name="Balloon Text" w:semiHidden="1" w:unhideWhenUsed="1"/>
     <w:lsdException w:name="Table Grid" w:uiPriority="39"/>
+    <w:lsdException w:name="Table Theme" w:semiHidden="1" w:unhideWhenUsed="1"/>
     <w:lsdException w:name="Placeholder Text" w:semiHidden="1"/>
     <w:lsdException w:name="No Spacing" w:uiPriority="1" w:qFormat="1"/>
     <w:lsdException w:name="Light Shading" w:uiPriority="60"/>

</xml_diff>

<commit_message>
Juan 23/05/2020 Added missing test description
</commit_message>
<xml_diff>
--- a/src/performance/PRUEBAS RENDIMIENTO Juan Fernández.docx
+++ b/src/performance/PRUEBAS RENDIMIENTO Juan Fernández.docx
@@ -16,6 +16,31 @@
           <w:bCs/>
         </w:rPr>
         <w:t>PRUEBA RENDIMIENTO HU-04</w:t>
+      </w:r>
+    </w:p>
+    <w:p>
+      <w:pPr>
+        <w:rPr>
+          <w:b/>
+          <w:bCs/>
+        </w:rPr>
+      </w:pPr>
+      <w:r>
+        <w:rPr>
+          <w:b/>
+          <w:bCs/>
+        </w:rPr>
+        <w:t>Pasos que sigue:</w:t>
+      </w:r>
+    </w:p>
+    <w:p>
+      <w:r>
+        <w:t>Caso positivo: va a home, se loguea, va al buscador de libros donde hace la llamada a la API, obtenemos lista de libros buscamos un libro no verificado y lo verificamos.</w:t>
+      </w:r>
+    </w:p>
+    <w:p>
+      <w:r>
+        <w:t>Caso negativo: sigue los mismos pasos, pero cuando obtiene la lista de libros se mete en uno que ya esté verificado y no hace nada más porque el botón para verificar en ese caso sería falso.</w:t>
       </w:r>
     </w:p>
     <w:p>
@@ -136,6 +161,7 @@
         <w:rPr>
           <w:noProof/>
         </w:rPr>
+        <w:lastRenderedPageBreak/>
         <w:drawing>
           <wp:inline distT="0" distB="0" distL="0" distR="0" wp14:anchorId="728CCDE8" wp14:editId="54B1FDC2">
             <wp:extent cx="5400040" cy="2916555"/>
@@ -221,17 +247,29 @@
     <w:p>
       <w:pPr>
         <w:keepNext/>
-      </w:pPr>
-      <w:r>
-        <w:rPr>
-          <w:b/>
-          <w:bCs/>
-        </w:rPr>
+        <w:rPr>
+          <w:b/>
+          <w:bCs/>
+        </w:rPr>
+      </w:pPr>
+    </w:p>
+    <w:p>
+      <w:pPr>
+        <w:keepNext/>
+      </w:pPr>
+      <w:r>
+        <w:rPr>
+          <w:b/>
+          <w:bCs/>
+        </w:rPr>
+        <w:t>Load Test</w:t>
+      </w:r>
+      <w:r>
+        <w:t xml:space="preserve">: debido a lo comentado sobre el rendimiento de la API, nuestra aplicación solo puede proporcionar un rendimiento óptimo para 35 usuarios durante 100 segundos, que como podemos comprobar en otros escenarios, es un rendimiento bastante pobre para lo que </w:t>
+      </w:r>
+      <w:r>
         <w:lastRenderedPageBreak/>
-        <w:t>Load Test</w:t>
-      </w:r>
-      <w:r>
-        <w:t>: debido a lo comentado sobre el rendimiento de la API, nuestra aplicación solo puede proporcionar un rendimiento óptimo para 35 usuarios durante 100 segundos, que como podemos comprobar en otros escenarios, es un rendimiento bastante pobre para lo que podría ser.</w:t>
+        <w:t>podría ser.</w:t>
       </w:r>
       <w:r>
         <w:rPr>
@@ -379,24 +417,161 @@
           <w:bCs/>
         </w:rPr>
       </w:pPr>
+    </w:p>
+    <w:p>
+      <w:pPr>
+        <w:jc w:val="center"/>
+        <w:rPr>
+          <w:b/>
+          <w:bCs/>
+        </w:rPr>
+      </w:pPr>
+    </w:p>
+    <w:p>
+      <w:pPr>
+        <w:jc w:val="center"/>
+        <w:rPr>
+          <w:b/>
+          <w:bCs/>
+        </w:rPr>
+      </w:pPr>
       <w:r>
         <w:rPr>
           <w:b/>
           <w:bCs/>
         </w:rPr>
         <w:lastRenderedPageBreak/>
-        <w:t>PRUEBA RENDIMIENTO HU-04</w:t>
-      </w:r>
-    </w:p>
-    <w:p>
-      <w:r>
-        <w:t xml:space="preserve">En esta prueba </w:t>
-      </w:r>
-      <w:r>
-        <w:t>también se aprecie un rendimiento bastante pobre, en parte por el uso de la API externa y en parte por la forma de probar la adición de un libro a la lista de libros más deseados</w:t>
-      </w:r>
-      <w:r>
-        <w:t>.</w:t>
+        <w:t>PRUEBA RENDIMIENTO HU-</w:t>
+      </w:r>
+      <w:r>
+        <w:rPr>
+          <w:b/>
+          <w:bCs/>
+        </w:rPr>
+        <w:t>1</w:t>
+      </w:r>
+      <w:r>
+        <w:rPr>
+          <w:b/>
+          <w:bCs/>
+        </w:rPr>
+        <w:t>4</w:t>
+      </w:r>
+    </w:p>
+    <w:p>
+      <w:r>
+        <w:rPr>
+          <w:b/>
+          <w:bCs/>
+        </w:rPr>
+        <w:t>Csv:</w:t>
+      </w:r>
+      <w:r>
+        <w:t xml:space="preserve"> Se usa el mismo csv que para HU-01 pero adicionalmente 3 csv con Ids para ir añadiendo el libro que se va creando a leídos con la siguiente forma.</w:t>
+      </w:r>
+    </w:p>
+    <w:p>
+      <w:pPr>
+        <w:jc w:val="center"/>
+      </w:pPr>
+      <w:r>
+        <w:rPr>
+          <w:noProof/>
+        </w:rPr>
+        <w:drawing>
+          <wp:inline distT="0" distB="0" distL="0" distR="0" wp14:anchorId="2ACAC61D" wp14:editId="401F01F4">
+            <wp:extent cx="4552950" cy="2762250"/>
+            <wp:effectExtent l="0" t="0" r="0" b="6985"/>
+            <wp:docPr id="13" name="Imagen 13"/>
+            <wp:cNvGraphicFramePr>
+              <a:graphicFrameLocks xmlns:a="http://schemas.openxmlformats.org/drawingml/2006/main" noChangeAspect="1"/>
+            </wp:cNvGraphicFramePr>
+            <a:graphic xmlns:a="http://schemas.openxmlformats.org/drawingml/2006/main">
+              <a:graphicData uri="http://schemas.openxmlformats.org/drawingml/2006/picture">
+                <pic:pic xmlns:pic="http://schemas.openxmlformats.org/drawingml/2006/picture">
+                  <pic:nvPicPr>
+                    <pic:cNvPr id="0" name="Imagen 29"/>
+                    <pic:cNvPicPr>
+                      <a:picLocks noChangeAspect="1" noChangeArrowheads="1"/>
+                    </pic:cNvPicPr>
+                  </pic:nvPicPr>
+                  <pic:blipFill>
+                    <a:blip r:embed="rId7">
+                      <a:extLst>
+                        <a:ext uri="{28A0092B-C50C-407E-A947-70E740481C1C}">
+                          <a14:useLocalDpi xmlns:a14="http://schemas.microsoft.com/office/drawing/2010/main" val="0"/>
+                        </a:ext>
+                      </a:extLst>
+                    </a:blip>
+                    <a:srcRect/>
+                    <a:stretch>
+                      <a:fillRect/>
+                    </a:stretch>
+                  </pic:blipFill>
+                  <pic:spPr bwMode="auto">
+                    <a:xfrm>
+                      <a:off x="0" y="0"/>
+                      <a:ext cx="4552950" cy="2762250"/>
+                    </a:xfrm>
+                    <a:prstGeom prst="rect">
+                      <a:avLst/>
+                    </a:prstGeom>
+                    <a:noFill/>
+                    <a:ln>
+                      <a:noFill/>
+                    </a:ln>
+                  </pic:spPr>
+                </pic:pic>
+              </a:graphicData>
+            </a:graphic>
+          </wp:inline>
+        </w:drawing>
+      </w:r>
+    </w:p>
+    <w:p>
+      <w:pPr>
+        <w:rPr>
+          <w:b/>
+          <w:bCs/>
+        </w:rPr>
+      </w:pPr>
+    </w:p>
+    <w:p>
+      <w:pPr>
+        <w:rPr>
+          <w:b/>
+          <w:bCs/>
+        </w:rPr>
+      </w:pPr>
+      <w:r>
+        <w:rPr>
+          <w:b/>
+          <w:bCs/>
+        </w:rPr>
+        <w:t>Pasos que sigue:</w:t>
+      </w:r>
+    </w:p>
+    <w:p>
+      <w:r>
+        <w:t>Caso positivo: en este caso he tenido que utilizar el mismo código que en la HU-01, pero añadiendo la parte de añadir libro a deseados después de crear el libro, ya que si no siempre añadiría el mismo libro y daría error.</w:t>
+      </w:r>
+    </w:p>
+    <w:p>
+      <w:r>
+        <w:t>Caso negativo: va a home, se loguea, va al buscador de libros donde hace la llamada a la API, obtenemos lista de libros buscamos un libro que esté leído o añadido a nuestra lista de deseados y no hace nada más porque el botón para verificar en ese caso sería falso.</w:t>
+      </w:r>
+    </w:p>
+    <w:p>
+      <w:pPr>
+        <w:rPr>
+          <w:b/>
+          <w:bCs/>
+        </w:rPr>
+      </w:pPr>
+    </w:p>
+    <w:p>
+      <w:r>
+        <w:t>En esta prueba también se aprecie un rendimiento bastante pobre, en parte por el uso de la API externa y en parte por la forma de probar la adición de un libro a la lista de libros más deseados.</w:t>
       </w:r>
     </w:p>
     <w:p>
@@ -411,19 +586,11 @@
         <w:t>Stress Test</w:t>
       </w:r>
       <w:r>
-        <w:t xml:space="preserve">: aquí obtenemos que con </w:t>
-      </w:r>
-      <w:r>
-        <w:t>1770</w:t>
-      </w:r>
-      <w:r>
-        <w:t xml:space="preserve"> usuarios concurrentes en cada uno de los 2 escenarios repartidos en 10 segundos se produce un ligero cuello de botella en la CPU</w:t>
-      </w:r>
-      <w:r>
-        <w:t>, manteniéndose en un alto nivel de uso durante un largo período de tiempo cuando se empieza a añadir libros</w:t>
-      </w:r>
-      <w:r>
-        <w:t>.</w:t>
+        <w:t xml:space="preserve">: aquí obtenemos que con 1770 usuarios concurrentes en cada uno de los 2 escenarios repartidos en 10 segundos se produce un ligero cuello de botella en la CPU, manteniéndose en un alto nivel de uso durante un largo período de tiempo cuando se empieza </w:t>
+      </w:r>
+      <w:r>
+        <w:lastRenderedPageBreak/>
+        <w:t>a añadir libros.</w:t>
       </w:r>
       <w:r>
         <w:t xml:space="preserve"> </w:t>
@@ -453,7 +620,7 @@
                     </pic:cNvPicPr>
                   </pic:nvPicPr>
                   <pic:blipFill>
-                    <a:blip r:embed="rId7" cstate="print">
+                    <a:blip r:embed="rId8" cstate="print">
                       <a:extLst>
                         <a:ext uri="{28A0092B-C50C-407E-A947-70E740481C1C}">
                           <a14:useLocalDpi xmlns:a14="http://schemas.microsoft.com/office/drawing/2010/main" val="0"/>
@@ -530,7 +697,7 @@
                     </pic:cNvPicPr>
                   </pic:nvPicPr>
                   <pic:blipFill>
-                    <a:blip r:embed="rId8" cstate="print">
+                    <a:blip r:embed="rId9" cstate="print">
                       <a:extLst>
                         <a:ext uri="{28A0092B-C50C-407E-A947-70E740481C1C}">
                           <a14:useLocalDpi xmlns:a14="http://schemas.microsoft.com/office/drawing/2010/main" val="0"/>
@@ -617,11 +784,20 @@
           <w:b/>
           <w:bCs/>
         </w:rPr>
+        <w:t>Load Test</w:t>
+      </w:r>
+      <w:r>
+        <w:t>: debido a lo comentado sobre el rendimiento de la API, nuestra aplicación solo puede proporcionar un rendimiento óptimo para 3</w:t>
+      </w:r>
+      <w:r>
+        <w:t>5</w:t>
+      </w:r>
+      <w:r>
+        <w:t xml:space="preserve"> usuarios durante 100 segundos, que como podemos comprobar en otros escenarios, es un rendimiento bastante pobre para lo que </w:t>
+      </w:r>
+      <w:r>
         <w:lastRenderedPageBreak/>
-        <w:t>Load Test</w:t>
-      </w:r>
-      <w:r>
-        <w:t>: debido a lo comentado sobre el rendimiento de la API, nuestra aplicación solo puede proporcionar un rendimiento óptimo para 35 usuarios durante 100 segundos, que como podemos comprobar en otros escenarios, es un rendimiento bastante pobre para lo que podría ser.</w:t>
+        <w:t>podría ser.</w:t>
       </w:r>
       <w:r>
         <w:t xml:space="preserve"> </w:t>
@@ -648,7 +824,7 @@
                     </pic:cNvPicPr>
                   </pic:nvPicPr>
                   <pic:blipFill>
-                    <a:blip r:embed="rId9">
+                    <a:blip r:embed="rId10">
                       <a:extLst>
                         <a:ext uri="{28A0092B-C50C-407E-A947-70E740481C1C}">
                           <a14:useLocalDpi xmlns:a14="http://schemas.microsoft.com/office/drawing/2010/main" val="0"/>
@@ -765,6 +941,24 @@
           <w:bCs/>
         </w:rPr>
       </w:pPr>
+    </w:p>
+    <w:p>
+      <w:pPr>
+        <w:jc w:val="center"/>
+        <w:rPr>
+          <w:b/>
+          <w:bCs/>
+        </w:rPr>
+      </w:pPr>
+    </w:p>
+    <w:p>
+      <w:pPr>
+        <w:jc w:val="center"/>
+        <w:rPr>
+          <w:b/>
+          <w:bCs/>
+        </w:rPr>
+      </w:pPr>
       <w:r>
         <w:rPr>
           <w:b/>
@@ -774,6 +968,32 @@
         <w:t>PRUEBA RENDIMIENTO HU-17</w:t>
       </w:r>
     </w:p>
+    <w:p>
+      <w:pPr>
+        <w:rPr>
+          <w:b/>
+          <w:bCs/>
+        </w:rPr>
+      </w:pPr>
+      <w:r>
+        <w:rPr>
+          <w:b/>
+          <w:bCs/>
+        </w:rPr>
+        <w:t>Pasos que sigue:</w:t>
+      </w:r>
+    </w:p>
+    <w:p>
+      <w:r>
+        <w:t>Caso positivo: va a home, se loguea y va al apartado de top libros más leidos.</w:t>
+      </w:r>
+    </w:p>
+    <w:p>
+      <w:r>
+        <w:t>Caso negativo: hace lo mismo que en el caso positivo, con una diferencia explicada a continuación.</w:t>
+      </w:r>
+    </w:p>
+    <w:p/>
     <w:p>
       <w:r>
         <w:t xml:space="preserve">En esta prueba debido a la naturaleza de los escenarios positivo y negativo de la historia de usuario, hemos utilizado el mismo script pero variando el número de usuarios dependiendo del caso, primero con la base de datos totalmente poblada y después con la base de datos pero sin los datos de libros más </w:t>
@@ -837,79 +1057,6 @@
                 <pic:pic xmlns:pic="http://schemas.openxmlformats.org/drawingml/2006/picture">
                   <pic:nvPicPr>
                     <pic:cNvPr id="0" name="Picture 10"/>
-                    <pic:cNvPicPr>
-                      <a:picLocks noChangeAspect="1" noChangeArrowheads="1"/>
-                    </pic:cNvPicPr>
-                  </pic:nvPicPr>
-                  <pic:blipFill>
-                    <a:blip r:embed="rId10" cstate="print">
-                      <a:extLst>
-                        <a:ext uri="{28A0092B-C50C-407E-A947-70E740481C1C}">
-                          <a14:useLocalDpi xmlns:a14="http://schemas.microsoft.com/office/drawing/2010/main" val="0"/>
-                        </a:ext>
-                      </a:extLst>
-                    </a:blip>
-                    <a:srcRect/>
-                    <a:stretch>
-                      <a:fillRect/>
-                    </a:stretch>
-                  </pic:blipFill>
-                  <pic:spPr bwMode="auto">
-                    <a:xfrm>
-                      <a:off x="0" y="0"/>
-                      <a:ext cx="5400040" cy="2924810"/>
-                    </a:xfrm>
-                    <a:prstGeom prst="rect">
-                      <a:avLst/>
-                    </a:prstGeom>
-                    <a:noFill/>
-                    <a:ln>
-                      <a:noFill/>
-                    </a:ln>
-                  </pic:spPr>
-                </pic:pic>
-              </a:graphicData>
-            </a:graphic>
-          </wp:inline>
-        </w:drawing>
-      </w:r>
-    </w:p>
-    <w:p>
-      <w:pPr>
-        <w:pStyle w:val="Descripcin"/>
-      </w:pPr>
-      <w:r>
-        <w:t xml:space="preserve">Ilustración </w:t>
-      </w:r>
-      <w:r>
-        <w:t>7</w:t>
-      </w:r>
-      <w:r>
-        <w:t>: stress test HU-17 con BD totalmente poblada</w:t>
-      </w:r>
-    </w:p>
-    <w:p>
-      <w:pPr>
-        <w:pStyle w:val="Descripcin"/>
-        <w:keepNext/>
-      </w:pPr>
-      <w:r>
-        <w:rPr>
-          <w:noProof/>
-        </w:rPr>
-        <w:drawing>
-          <wp:inline distT="0" distB="0" distL="0" distR="0" wp14:anchorId="1722207A" wp14:editId="6A98AF8C">
-            <wp:extent cx="5400040" cy="2924810"/>
-            <wp:effectExtent l="0" t="0" r="0" b="8890"/>
-            <wp:docPr id="5" name="Imagen 5"/>
-            <wp:cNvGraphicFramePr>
-              <a:graphicFrameLocks xmlns:a="http://schemas.openxmlformats.org/drawingml/2006/main" noChangeAspect="1"/>
-            </wp:cNvGraphicFramePr>
-            <a:graphic xmlns:a="http://schemas.openxmlformats.org/drawingml/2006/main">
-              <a:graphicData uri="http://schemas.openxmlformats.org/drawingml/2006/picture">
-                <pic:pic xmlns:pic="http://schemas.openxmlformats.org/drawingml/2006/picture">
-                  <pic:nvPicPr>
-                    <pic:cNvPr id="0" name="Picture 12"/>
                     <pic:cNvPicPr>
                       <a:picLocks noChangeAspect="1" noChangeArrowheads="1"/>
                     </pic:cNvPicPr>
@@ -955,60 +1102,27 @@
         <w:t xml:space="preserve">Ilustración </w:t>
       </w:r>
       <w:r>
-        <w:t>8</w:t>
-      </w:r>
-      <w:r>
-        <w:t>: stress test HU-17 sin datos de libros más leídos</w:t>
-      </w:r>
-    </w:p>
-    <w:p/>
-    <w:p>
-      <w:pPr>
+        <w:t>7</w:t>
+      </w:r>
+      <w:r>
+        <w:t>: stress test HU-17 con BD totalmente poblada</w:t>
+      </w:r>
+    </w:p>
+    <w:p>
+      <w:pPr>
+        <w:pStyle w:val="Descripcin"/>
         <w:keepNext/>
-        <w:rPr>
-          <w:noProof/>
-        </w:rPr>
-      </w:pPr>
-      <w:r>
-        <w:rPr>
-          <w:b/>
-          <w:bCs/>
+      </w:pPr>
+      <w:r>
+        <w:rPr>
+          <w:noProof/>
         </w:rPr>
         <w:lastRenderedPageBreak/>
-        <w:t>Load Test</w:t>
-      </w:r>
-      <w:r>
-        <w:t xml:space="preserve">: como se puede observar, nuestra aplicación puede proporcionar un rendimiento óptimo para 35000 usuarios </w:t>
-      </w:r>
-      <w:r>
-        <w:t xml:space="preserve">en 100 segundos </w:t>
-      </w:r>
-      <w:r>
-        <w:t xml:space="preserve">en el caso de </w:t>
-      </w:r>
-      <w:r>
-        <w:t>que no haya datos de libros más leídos y para 32500 usuarios en 100 segundos en caso contrario.</w:t>
-      </w:r>
-      <w:r>
-        <w:rPr>
-          <w:noProof/>
-        </w:rPr>
-        <w:t xml:space="preserve"> </w:t>
-      </w:r>
-    </w:p>
-    <w:p>
-      <w:pPr>
-        <w:keepNext/>
-      </w:pPr>
-      <w:r>
-        <w:rPr>
-          <w:noProof/>
-        </w:rPr>
         <w:drawing>
-          <wp:inline distT="0" distB="0" distL="0" distR="0" wp14:anchorId="4AFDB393" wp14:editId="01DEFC67">
-            <wp:extent cx="5305425" cy="5145713"/>
-            <wp:effectExtent l="0" t="0" r="0" b="0"/>
-            <wp:docPr id="7" name="Imagen 7"/>
+          <wp:inline distT="0" distB="0" distL="0" distR="0" wp14:anchorId="1722207A" wp14:editId="6A98AF8C">
+            <wp:extent cx="5400040" cy="2924810"/>
+            <wp:effectExtent l="0" t="0" r="0" b="8890"/>
+            <wp:docPr id="5" name="Imagen 5"/>
             <wp:cNvGraphicFramePr>
               <a:graphicFrameLocks xmlns:a="http://schemas.openxmlformats.org/drawingml/2006/main" noChangeAspect="1"/>
             </wp:cNvGraphicFramePr>
@@ -1016,23 +1130,36 @@
               <a:graphicData uri="http://schemas.openxmlformats.org/drawingml/2006/picture">
                 <pic:pic xmlns:pic="http://schemas.openxmlformats.org/drawingml/2006/picture">
                   <pic:nvPicPr>
-                    <pic:cNvPr id="1" name=""/>
-                    <pic:cNvPicPr/>
+                    <pic:cNvPr id="0" name="Picture 12"/>
+                    <pic:cNvPicPr>
+                      <a:picLocks noChangeAspect="1" noChangeArrowheads="1"/>
+                    </pic:cNvPicPr>
                   </pic:nvPicPr>
                   <pic:blipFill>
-                    <a:blip r:embed="rId12"/>
+                    <a:blip r:embed="rId12" cstate="print">
+                      <a:extLst>
+                        <a:ext uri="{28A0092B-C50C-407E-A947-70E740481C1C}">
+                          <a14:useLocalDpi xmlns:a14="http://schemas.microsoft.com/office/drawing/2010/main" val="0"/>
+                        </a:ext>
+                      </a:extLst>
+                    </a:blip>
+                    <a:srcRect/>
                     <a:stretch>
                       <a:fillRect/>
                     </a:stretch>
                   </pic:blipFill>
-                  <pic:spPr>
+                  <pic:spPr bwMode="auto">
                     <a:xfrm>
                       <a:off x="0" y="0"/>
-                      <a:ext cx="5305425" cy="5145713"/>
+                      <a:ext cx="5400040" cy="2924810"/>
                     </a:xfrm>
                     <a:prstGeom prst="rect">
                       <a:avLst/>
                     </a:prstGeom>
+                    <a:noFill/>
+                    <a:ln>
+                      <a:noFill/>
+                    </a:ln>
                   </pic:spPr>
                 </pic:pic>
               </a:graphicData>
@@ -1044,34 +1171,65 @@
     <w:p>
       <w:pPr>
         <w:pStyle w:val="Descripcin"/>
-        <w:rPr>
-          <w:noProof/>
-        </w:rPr>
       </w:pPr>
       <w:r>
         <w:t xml:space="preserve">Ilustración </w:t>
       </w:r>
       <w:r>
-        <w:t>9</w:t>
-      </w:r>
-      <w:r>
-        <w:t>: load test HU-17 sin datos de libros más leídos</w:t>
-      </w:r>
-    </w:p>
+        <w:t>8</w:t>
+      </w:r>
+      <w:r>
+        <w:t>: stress test HU-17 sin datos de libros más leídos</w:t>
+      </w:r>
+    </w:p>
+    <w:p/>
     <w:p>
       <w:pPr>
         <w:keepNext/>
-      </w:pPr>
-      <w:r>
-        <w:rPr>
-          <w:noProof/>
+        <w:rPr>
+          <w:noProof/>
+        </w:rPr>
+      </w:pPr>
+      <w:r>
+        <w:rPr>
+          <w:b/>
+          <w:bCs/>
         </w:rPr>
         <w:lastRenderedPageBreak/>
+        <w:t>Load Test</w:t>
+      </w:r>
+      <w:r>
+        <w:t xml:space="preserve">: como se puede observar, nuestra aplicación puede proporcionar un rendimiento óptimo para 35000 usuarios </w:t>
+      </w:r>
+      <w:r>
+        <w:t xml:space="preserve">en 100 segundos </w:t>
+      </w:r>
+      <w:r>
+        <w:t xml:space="preserve">en el caso de </w:t>
+      </w:r>
+      <w:r>
+        <w:t>que no haya datos de libros más leídos y para 32500 usuarios en 100 segundos en caso contrario.</w:t>
+      </w:r>
+      <w:r>
+        <w:rPr>
+          <w:noProof/>
+        </w:rPr>
+        <w:t xml:space="preserve"> </w:t>
+      </w:r>
+    </w:p>
+    <w:p>
+      <w:pPr>
+        <w:keepNext/>
+      </w:pPr>
+      <w:r>
+        <w:rPr>
+          <w:noProof/>
+        </w:rPr>
         <w:drawing>
-          <wp:inline distT="0" distB="0" distL="0" distR="0" wp14:anchorId="3F11BC36" wp14:editId="1CD3163C">
-            <wp:extent cx="5400040" cy="5208270"/>
+          <wp:inline distT="0" distB="0" distL="0" distR="0" wp14:anchorId="4AFDB393" wp14:editId="01DEFC67">
+            <wp:extent cx="5305425" cy="5145713"/>
             <wp:effectExtent l="0" t="0" r="0" b="0"/>
-            <wp:docPr id="6" name="Imagen 6"/>
+            <wp:docPr id="7" name="Imagen 7"/>
             <wp:cNvGraphicFramePr>
               <a:graphicFrameLocks xmlns:a="http://schemas.openxmlformats.org/drawingml/2006/main" noChangeAspect="1"/>
             </wp:cNvGraphicFramePr>
@@ -1091,6 +1249,69 @@
                   <pic:spPr>
                     <a:xfrm>
                       <a:off x="0" y="0"/>
+                      <a:ext cx="5305425" cy="5145713"/>
+                    </a:xfrm>
+                    <a:prstGeom prst="rect">
+                      <a:avLst/>
+                    </a:prstGeom>
+                  </pic:spPr>
+                </pic:pic>
+              </a:graphicData>
+            </a:graphic>
+          </wp:inline>
+        </w:drawing>
+      </w:r>
+    </w:p>
+    <w:p>
+      <w:pPr>
+        <w:pStyle w:val="Descripcin"/>
+        <w:rPr>
+          <w:noProof/>
+        </w:rPr>
+      </w:pPr>
+      <w:r>
+        <w:t xml:space="preserve">Ilustración </w:t>
+      </w:r>
+      <w:r>
+        <w:t>9</w:t>
+      </w:r>
+      <w:r>
+        <w:t>: load test HU-17 sin datos de libros más leídos</w:t>
+      </w:r>
+    </w:p>
+    <w:p>
+      <w:pPr>
+        <w:keepNext/>
+      </w:pPr>
+      <w:r>
+        <w:rPr>
+          <w:noProof/>
+        </w:rPr>
+        <w:lastRenderedPageBreak/>
+        <w:drawing>
+          <wp:inline distT="0" distB="0" distL="0" distR="0" wp14:anchorId="3F11BC36" wp14:editId="1CD3163C">
+            <wp:extent cx="5400040" cy="5208270"/>
+            <wp:effectExtent l="0" t="0" r="0" b="0"/>
+            <wp:docPr id="6" name="Imagen 6"/>
+            <wp:cNvGraphicFramePr>
+              <a:graphicFrameLocks xmlns:a="http://schemas.openxmlformats.org/drawingml/2006/main" noChangeAspect="1"/>
+            </wp:cNvGraphicFramePr>
+            <a:graphic xmlns:a="http://schemas.openxmlformats.org/drawingml/2006/main">
+              <a:graphicData uri="http://schemas.openxmlformats.org/drawingml/2006/picture">
+                <pic:pic xmlns:pic="http://schemas.openxmlformats.org/drawingml/2006/picture">
+                  <pic:nvPicPr>
+                    <pic:cNvPr id="1" name=""/>
+                    <pic:cNvPicPr/>
+                  </pic:nvPicPr>
+                  <pic:blipFill>
+                    <a:blip r:embed="rId14"/>
+                    <a:stretch>
+                      <a:fillRect/>
+                    </a:stretch>
+                  </pic:blipFill>
+                  <pic:spPr>
+                    <a:xfrm>
+                      <a:off x="0" y="0"/>
                       <a:ext cx="5400040" cy="5208270"/>
                     </a:xfrm>
                     <a:prstGeom prst="rect">
@@ -1145,6 +1366,51 @@
         <w:lastRenderedPageBreak/>
         <w:t>PRUEBA RENDIMIENTO HU-20</w:t>
       </w:r>
+    </w:p>
+    <w:p>
+      <w:pPr>
+        <w:rPr>
+          <w:b/>
+          <w:bCs/>
+        </w:rPr>
+      </w:pPr>
+      <w:r>
+        <w:rPr>
+          <w:b/>
+          <w:bCs/>
+        </w:rPr>
+        <w:t>Pasos que sigue:</w:t>
+      </w:r>
+    </w:p>
+    <w:p>
+      <w:r>
+        <w:t xml:space="preserve">Caso positivo: va a home, se loguea, va </w:t>
+      </w:r>
+      <w:r>
+        <w:t>a la lista de usuarios del sistema y verifica un usuario del sistema</w:t>
+      </w:r>
+      <w:r>
+        <w:t>.</w:t>
+      </w:r>
+    </w:p>
+    <w:p>
+      <w:r>
+        <w:t xml:space="preserve">Caso negativo: sigue los mismos pasos, pero cuando obtiene la lista de </w:t>
+      </w:r>
+      <w:r>
+        <w:t>no hace más ya que el botón de verificar a un usuario verificado sería falso</w:t>
+      </w:r>
+      <w:r>
+        <w:t>.</w:t>
+      </w:r>
+    </w:p>
+    <w:p>
+      <w:pPr>
+        <w:rPr>
+          <w:b/>
+          <w:bCs/>
+        </w:rPr>
+      </w:pPr>
     </w:p>
     <w:p>
       <w:r>
@@ -1193,7 +1459,7 @@
                     </pic:cNvPicPr>
                   </pic:nvPicPr>
                   <pic:blipFill>
-                    <a:blip r:embed="rId14" cstate="print">
+                    <a:blip r:embed="rId15" cstate="print">
                       <a:extLst>
                         <a:ext uri="{28A0092B-C50C-407E-A947-70E740481C1C}">
                           <a14:useLocalDpi xmlns:a14="http://schemas.microsoft.com/office/drawing/2010/main" val="0"/>
@@ -1365,7 +1631,6 @@
           <w:b/>
           <w:bCs/>
         </w:rPr>
-        <w:lastRenderedPageBreak/>
         <w:t>Load Test</w:t>
       </w:r>
       <w:r>
@@ -1396,7 +1661,7 @@
                     <pic:cNvPicPr/>
                   </pic:nvPicPr>
                   <pic:blipFill>
-                    <a:blip r:embed="rId15"/>
+                    <a:blip r:embed="rId16"/>
                     <a:stretch>
                       <a:fillRect/>
                     </a:stretch>

</xml_diff>